<commit_message>
Update Research Proposal Group A.docx
</commit_message>
<xml_diff>
--- a/Research Proposal Group A.docx
+++ b/Research Proposal Group A.docx
@@ -31,23 +31,7 @@
     </w:p>
     <w:p>
       <w:r>
-        <w:t xml:space="preserve">Daniel Garza, Norma Espinosa, </w:t>
-      </w:r>
-      <w:proofErr w:type="spellStart"/>
-      <w:r>
-        <w:t>Meina</w:t>
-      </w:r>
-      <w:proofErr w:type="spellEnd"/>
-      <w:r>
-        <w:t xml:space="preserve"> </w:t>
-      </w:r>
-      <w:proofErr w:type="spellStart"/>
-      <w:r>
-        <w:t>Bian</w:t>
-      </w:r>
-      <w:proofErr w:type="spellEnd"/>
-      <w:r>
-        <w:t>, Adam Freedman, Angele Yazbec</w:t>
+        <w:t>Daniel Garza, Norma Espinosa, Meina Bian, Adam Freedman, Angele Yazbec</w:t>
       </w:r>
     </w:p>
     <w:p/>
@@ -130,10 +114,7 @@
         </w:numPr>
       </w:pPr>
       <w:r>
-        <w:t>Obtain coordi</w:t>
-      </w:r>
-      <w:r>
-        <w:t>nates for the countries</w:t>
+        <w:t>Obtain coordinates for the countries</w:t>
       </w:r>
     </w:p>
     <w:p>
@@ -216,26 +197,7 @@
         </w:numPr>
       </w:pPr>
       <w:r>
-        <w:t>Using HT</w:t>
-      </w:r>
-      <w:r>
-        <w:t>ML and JavaScript (</w:t>
-      </w:r>
-      <w:proofErr w:type="spellStart"/>
-      <w:r>
-        <w:t>GeoMapping</w:t>
-      </w:r>
-      <w:proofErr w:type="spellEnd"/>
-      <w:r>
-        <w:t xml:space="preserve">, Leaflet, </w:t>
-      </w:r>
-      <w:proofErr w:type="spellStart"/>
-      <w:r>
-        <w:t>Plotly</w:t>
-      </w:r>
-      <w:proofErr w:type="spellEnd"/>
-      <w:r>
-        <w:t>)</w:t>
+        <w:t>Using HTML and JavaScript (GeoMapping, Leaflet, Plotly)</w:t>
       </w:r>
     </w:p>
     <w:p>
@@ -257,10 +219,7 @@
         </w:numPr>
       </w:pPr>
       <w:r>
-        <w:t>Bar/scatter/line charts show the trends</w:t>
-      </w:r>
-      <w:r>
-        <w:t xml:space="preserve"> over time</w:t>
+        <w:t>Bar/scatter/line charts show the trends over time</w:t>
       </w:r>
     </w:p>
     <w:p>
@@ -477,7 +436,7 @@
         </w:numPr>
       </w:pPr>
       <w:r>
-        <w:t>Cleaning data in Pandas</w:t>
+        <w:t>HTML</w:t>
       </w:r>
     </w:p>
     <w:p>
@@ -488,10 +447,7 @@
         </w:numPr>
       </w:pPr>
       <w:r>
-        <w:t xml:space="preserve">Assist with visualizations </w:t>
-      </w:r>
-      <w:r>
-        <w:t>as needed</w:t>
+        <w:t>Assist with visualizations as needed</w:t>
       </w:r>
     </w:p>
     <w:p>
@@ -568,13 +524,8 @@
         </w:numPr>
       </w:pPr>
       <w:r>
-        <w:t xml:space="preserve">HTML and </w:t>
-      </w:r>
-      <w:proofErr w:type="spellStart"/>
-      <w:r>
-        <w:t>GeoMapping</w:t>
-      </w:r>
-      <w:proofErr w:type="spellEnd"/>
+        <w:t>HTML and GeoMapping</w:t>
+      </w:r>
     </w:p>
     <w:p>
       <w:pPr>
@@ -594,11 +545,9 @@
           <w:numId w:val="6"/>
         </w:numPr>
       </w:pPr>
-      <w:proofErr w:type="spellStart"/>
       <w:r>
         <w:t>Meina</w:t>
       </w:r>
-      <w:proofErr w:type="spellEnd"/>
     </w:p>
     <w:p>
       <w:pPr>

</xml_diff>